<commit_message>
css variables/ JS code refactored
</commit_message>
<xml_diff>
--- a/Float Vs Flex.docx
+++ b/Float Vs Flex.docx
@@ -372,14 +372,7 @@
           <w:b/>
           <w:bCs/>
         </w:rPr>
-        <w:t>rows</w:t>
-      </w:r>
-      <w:r>
-        <w:rPr>
-          <w:b/>
-          <w:bCs/>
-        </w:rPr>
-        <w:t>:</w:t>
+        <w:t>rows:</w:t>
       </w:r>
       <w:r>
         <w:rPr>
@@ -482,12 +475,6 @@
       </w:r>
     </w:p>
     <w:p>
-      <w:pPr>
-        <w:rPr>
-          <w:b/>
-          <w:bCs/>
-        </w:rPr>
-      </w:pPr>
       <w:r>
         <w:rPr>
           <w:b/>
@@ -513,9 +500,1696 @@
       </w:r>
       <w:r>
         <w:t xml:space="preserve"> or last available space.</w:t>
+      </w:r>
+      <w:r>
+        <w:rPr>
+          <w:noProof/>
+        </w:rPr>
+        <w:t xml:space="preserve"> </w:t>
+      </w:r>
+    </w:p>
+    <w:p/>
+    <w:p/>
+    <w:p>
+      <w:pPr>
+        <w:rPr>
+          <w:b/>
+          <w:bCs/>
+        </w:rPr>
+      </w:pPr>
+      <w:r>
+        <w:rPr>
+          <w:b/>
+          <w:bCs/>
+        </w:rPr>
+        <w:t>HTML</w:t>
+      </w:r>
+    </w:p>
+    <w:p>
+      <w:pPr>
+        <w:rPr>
+          <w:b/>
+          <w:bCs/>
+        </w:rPr>
+      </w:pPr>
+    </w:p>
+    <w:p>
+      <w:pPr>
+        <w:rPr>
+          <w:rFonts w:ascii="Courier New" w:hAnsi="Courier New" w:cs="Courier New"/>
+          <w:color w:val="2A2A40"/>
+          <w:shd w:val="clear" w:color="auto" w:fill="D0D0D5"/>
+        </w:rPr>
+      </w:pPr>
+      <w:r>
+        <w:rPr>
+          <w:rFonts w:ascii="Courier New" w:hAnsi="Courier New" w:cs="Courier New"/>
+          <w:color w:val="2A2A40"/>
+          <w:shd w:val="clear" w:color="auto" w:fill="D0D0D5"/>
+        </w:rPr>
+        <w:lastRenderedPageBreak/>
+        <w:t>&lt;input type="text" placeholder="cat photo url"&gt;</w:t>
+      </w:r>
+      <w:r>
+        <w:rPr>
+          <w:noProof/>
+        </w:rPr>
+        <w:drawing>
+          <wp:inline distT="0" distB="0" distL="0" distR="0" wp14:anchorId="72910B18" wp14:editId="416394D9">
+            <wp:extent cx="1885950" cy="476250"/>
+            <wp:effectExtent l="0" t="0" r="0" b="0"/>
+            <wp:docPr id="1" name="Picture 1"/>
+            <wp:cNvGraphicFramePr>
+              <a:graphicFrameLocks xmlns:a="http://schemas.openxmlformats.org/drawingml/2006/main" noChangeAspect="1"/>
+            </wp:cNvGraphicFramePr>
+            <a:graphic xmlns:a="http://schemas.openxmlformats.org/drawingml/2006/main">
+              <a:graphicData uri="http://schemas.openxmlformats.org/drawingml/2006/picture">
+                <pic:pic xmlns:pic="http://schemas.openxmlformats.org/drawingml/2006/picture">
+                  <pic:nvPicPr>
+                    <pic:cNvPr id="1" name=""/>
+                    <pic:cNvPicPr/>
+                  </pic:nvPicPr>
+                  <pic:blipFill>
+                    <a:blip r:embed="rId5"/>
+                    <a:stretch>
+                      <a:fillRect/>
+                    </a:stretch>
+                  </pic:blipFill>
+                  <pic:spPr>
+                    <a:xfrm>
+                      <a:off x="0" y="0"/>
+                      <a:ext cx="1885950" cy="476250"/>
+                    </a:xfrm>
+                    <a:prstGeom prst="rect">
+                      <a:avLst/>
+                    </a:prstGeom>
+                  </pic:spPr>
+                </pic:pic>
+              </a:graphicData>
+            </a:graphic>
+          </wp:inline>
+        </w:drawing>
+      </w:r>
+    </w:p>
+    <w:p>
+      <w:pPr>
+        <w:rPr>
+          <w:rFonts w:ascii="Courier New" w:hAnsi="Courier New" w:cs="Courier New"/>
+          <w:color w:val="2A2A40"/>
+          <w:shd w:val="clear" w:color="auto" w:fill="D0D0D5"/>
+        </w:rPr>
+      </w:pPr>
+    </w:p>
+    <w:p>
+      <w:pPr>
+        <w:rPr>
+          <w:rFonts w:ascii="Courier New" w:hAnsi="Courier New" w:cs="Courier New"/>
+          <w:color w:val="2A2A40"/>
+          <w:shd w:val="clear" w:color="auto" w:fill="D0D0D5"/>
+        </w:rPr>
+      </w:pPr>
+      <w:r>
+        <w:rPr>
+          <w:rFonts w:ascii="Courier New" w:hAnsi="Courier New" w:cs="Courier New"/>
+          <w:color w:val="2A2A40"/>
+          <w:shd w:val="clear" w:color="auto" w:fill="D0D0D5"/>
+        </w:rPr>
+        <w:t>&lt;form action="/url-where-you-want-to-submit-form-data"&gt;&lt;/form&gt;</w:t>
+      </w:r>
+    </w:p>
+    <w:p>
+      <w:r>
+        <w:t>submit data to a server </w:t>
+      </w:r>
+    </w:p>
+    <w:p/>
+    <w:p/>
+    <w:p/>
+    <w:tbl>
+      <w:tblPr>
+        <w:tblpPr w:leftFromText="180" w:rightFromText="180" w:vertAnchor="page" w:horzAnchor="page" w:tblpX="1" w:tblpY="4276"/>
+        <w:tblW w:w="13125" w:type="dxa"/>
+        <w:tblBorders>
+          <w:top w:val="single" w:sz="6" w:space="0" w:color="CCCCCC"/>
+          <w:left w:val="single" w:sz="6" w:space="0" w:color="CCCCCC"/>
+          <w:bottom w:val="single" w:sz="6" w:space="0" w:color="CCCCCC"/>
+          <w:right w:val="single" w:sz="6" w:space="0" w:color="CCCCCC"/>
+        </w:tblBorders>
+        <w:shd w:val="clear" w:color="auto" w:fill="FFFFFF"/>
+        <w:tblCellMar>
+          <w:top w:w="15" w:type="dxa"/>
+          <w:left w:w="15" w:type="dxa"/>
+          <w:bottom w:w="15" w:type="dxa"/>
+          <w:right w:w="15" w:type="dxa"/>
+        </w:tblCellMar>
+        <w:tblLook w:val="04A0" w:firstRow="1" w:lastRow="0" w:firstColumn="1" w:lastColumn="0" w:noHBand="0" w:noVBand="1"/>
+      </w:tblPr>
+      <w:tblGrid>
+        <w:gridCol w:w="1583"/>
+        <w:gridCol w:w="11542"/>
+      </w:tblGrid>
+      <w:tr>
+        <w:tc>
+          <w:tcPr>
+            <w:tcW w:w="0" w:type="auto"/>
+            <w:shd w:val="clear" w:color="auto" w:fill="F1F1F1"/>
+            <w:tcMar>
+              <w:top w:w="120" w:type="dxa"/>
+              <w:left w:w="240" w:type="dxa"/>
+              <w:bottom w:w="120" w:type="dxa"/>
+              <w:right w:w="120" w:type="dxa"/>
+            </w:tcMar>
+            <w:hideMark/>
+          </w:tcPr>
+          <w:p>
+            <w:pPr>
+              <w:spacing w:before="300" w:after="300" w:line="240" w:lineRule="auto"/>
+              <w:rPr>
+                <w:rFonts w:ascii="Verdana" w:eastAsia="Times New Roman" w:hAnsi="Verdana" w:cs="Times New Roman"/>
+                <w:color w:val="000000"/>
+                <w:sz w:val="23"/>
+                <w:szCs w:val="23"/>
+              </w:rPr>
+            </w:pPr>
+            <w:r>
+              <w:rPr>
+                <w:rFonts w:ascii="Verdana" w:eastAsia="Times New Roman" w:hAnsi="Verdana" w:cs="Times New Roman"/>
+                <w:color w:val="000000"/>
+                <w:sz w:val="23"/>
+                <w:szCs w:val="23"/>
+              </w:rPr>
+              <w:t>button</w:t>
+            </w:r>
+          </w:p>
+        </w:tc>
+        <w:tc>
+          <w:tcPr>
+            <w:tcW w:w="0" w:type="auto"/>
+            <w:shd w:val="clear" w:color="auto" w:fill="F1F1F1"/>
+            <w:tcMar>
+              <w:top w:w="120" w:type="dxa"/>
+              <w:left w:w="120" w:type="dxa"/>
+              <w:bottom w:w="120" w:type="dxa"/>
+              <w:right w:w="120" w:type="dxa"/>
+            </w:tcMar>
+            <w:hideMark/>
+          </w:tcPr>
+          <w:p>
+            <w:pPr>
+              <w:spacing w:before="300" w:after="300" w:line="240" w:lineRule="auto"/>
+              <w:rPr>
+                <w:rFonts w:ascii="Verdana" w:eastAsia="Times New Roman" w:hAnsi="Verdana" w:cs="Times New Roman"/>
+                <w:color w:val="000000"/>
+                <w:sz w:val="23"/>
+                <w:szCs w:val="23"/>
+              </w:rPr>
+            </w:pPr>
+            <w:r>
+              <w:rPr>
+                <w:rFonts w:ascii="Verdana" w:eastAsia="Times New Roman" w:hAnsi="Verdana" w:cs="Times New Roman"/>
+                <w:color w:val="000000"/>
+                <w:sz w:val="23"/>
+                <w:szCs w:val="23"/>
+              </w:rPr>
+              <w:t>The button is a clickable button</w:t>
+            </w:r>
+          </w:p>
+        </w:tc>
+      </w:tr>
+      <w:tr>
+        <w:tc>
+          <w:tcPr>
+            <w:tcW w:w="0" w:type="auto"/>
+            <w:shd w:val="clear" w:color="auto" w:fill="FFFFFF"/>
+            <w:tcMar>
+              <w:top w:w="120" w:type="dxa"/>
+              <w:left w:w="240" w:type="dxa"/>
+              <w:bottom w:w="120" w:type="dxa"/>
+              <w:right w:w="120" w:type="dxa"/>
+            </w:tcMar>
+            <w:hideMark/>
+          </w:tcPr>
+          <w:p>
+            <w:pPr>
+              <w:spacing w:before="300" w:after="300" w:line="240" w:lineRule="auto"/>
+              <w:rPr>
+                <w:rFonts w:ascii="Verdana" w:eastAsia="Times New Roman" w:hAnsi="Verdana" w:cs="Times New Roman"/>
+                <w:color w:val="000000"/>
+                <w:sz w:val="23"/>
+                <w:szCs w:val="23"/>
+              </w:rPr>
+            </w:pPr>
+            <w:r>
+              <w:rPr>
+                <w:rFonts w:ascii="Verdana" w:eastAsia="Times New Roman" w:hAnsi="Verdana" w:cs="Times New Roman"/>
+                <w:color w:val="000000"/>
+                <w:sz w:val="23"/>
+                <w:szCs w:val="23"/>
+              </w:rPr>
+              <w:t>submit</w:t>
+            </w:r>
+          </w:p>
+        </w:tc>
+        <w:tc>
+          <w:tcPr>
+            <w:tcW w:w="0" w:type="auto"/>
+            <w:shd w:val="clear" w:color="auto" w:fill="FFFFFF"/>
+            <w:tcMar>
+              <w:top w:w="120" w:type="dxa"/>
+              <w:left w:w="120" w:type="dxa"/>
+              <w:bottom w:w="120" w:type="dxa"/>
+              <w:right w:w="120" w:type="dxa"/>
+            </w:tcMar>
+            <w:hideMark/>
+          </w:tcPr>
+          <w:p>
+            <w:pPr>
+              <w:spacing w:before="300" w:after="300" w:line="240" w:lineRule="auto"/>
+              <w:rPr>
+                <w:rFonts w:ascii="Verdana" w:eastAsia="Times New Roman" w:hAnsi="Verdana" w:cs="Times New Roman"/>
+                <w:color w:val="000000"/>
+                <w:sz w:val="23"/>
+                <w:szCs w:val="23"/>
+              </w:rPr>
+            </w:pPr>
+            <w:r>
+              <w:rPr>
+                <w:rFonts w:ascii="Verdana" w:eastAsia="Times New Roman" w:hAnsi="Verdana" w:cs="Times New Roman"/>
+                <w:color w:val="000000"/>
+                <w:sz w:val="23"/>
+                <w:szCs w:val="23"/>
+              </w:rPr>
+              <w:t>The button is a submit button (submits form-data)</w:t>
+            </w:r>
+          </w:p>
+        </w:tc>
+      </w:tr>
+      <w:tr>
+        <w:tc>
+          <w:tcPr>
+            <w:tcW w:w="0" w:type="auto"/>
+            <w:shd w:val="clear" w:color="auto" w:fill="F1F1F1"/>
+            <w:tcMar>
+              <w:top w:w="120" w:type="dxa"/>
+              <w:left w:w="240" w:type="dxa"/>
+              <w:bottom w:w="120" w:type="dxa"/>
+              <w:right w:w="120" w:type="dxa"/>
+            </w:tcMar>
+            <w:hideMark/>
+          </w:tcPr>
+          <w:p>
+            <w:pPr>
+              <w:spacing w:before="300" w:after="300" w:line="240" w:lineRule="auto"/>
+              <w:rPr>
+                <w:rFonts w:ascii="Verdana" w:eastAsia="Times New Roman" w:hAnsi="Verdana" w:cs="Times New Roman"/>
+                <w:color w:val="000000"/>
+                <w:sz w:val="23"/>
+                <w:szCs w:val="23"/>
+              </w:rPr>
+            </w:pPr>
+            <w:r>
+              <w:rPr>
+                <w:rFonts w:ascii="Verdana" w:eastAsia="Times New Roman" w:hAnsi="Verdana" w:cs="Times New Roman"/>
+                <w:color w:val="000000"/>
+                <w:sz w:val="23"/>
+                <w:szCs w:val="23"/>
+              </w:rPr>
+              <w:t>reset</w:t>
+            </w:r>
+          </w:p>
+        </w:tc>
+        <w:tc>
+          <w:tcPr>
+            <w:tcW w:w="0" w:type="auto"/>
+            <w:shd w:val="clear" w:color="auto" w:fill="F1F1F1"/>
+            <w:tcMar>
+              <w:top w:w="120" w:type="dxa"/>
+              <w:left w:w="120" w:type="dxa"/>
+              <w:bottom w:w="120" w:type="dxa"/>
+              <w:right w:w="120" w:type="dxa"/>
+            </w:tcMar>
+            <w:hideMark/>
+          </w:tcPr>
+          <w:p>
+            <w:pPr>
+              <w:spacing w:before="300" w:after="300" w:line="240" w:lineRule="auto"/>
+              <w:rPr>
+                <w:rFonts w:ascii="Verdana" w:eastAsia="Times New Roman" w:hAnsi="Verdana" w:cs="Times New Roman"/>
+                <w:color w:val="000000"/>
+                <w:sz w:val="23"/>
+                <w:szCs w:val="23"/>
+              </w:rPr>
+            </w:pPr>
+            <w:r>
+              <w:rPr>
+                <w:rFonts w:ascii="Verdana" w:eastAsia="Times New Roman" w:hAnsi="Verdana" w:cs="Times New Roman"/>
+                <w:color w:val="000000"/>
+                <w:sz w:val="23"/>
+                <w:szCs w:val="23"/>
+              </w:rPr>
+              <w:t>The button is a reset button (resets the form-data to its initial values)</w:t>
+            </w:r>
+          </w:p>
+        </w:tc>
+      </w:tr>
+    </w:tbl>
+    <w:p/>
+    <w:p/>
+    <w:p>
+      <w:r>
+        <w:t>Button type attributes</w:t>
+      </w:r>
+    </w:p>
+    <w:p/>
+    <w:p>
+      <w:pPr>
+        <w:rPr>
+          <w:rFonts w:ascii="Courier New" w:hAnsi="Courier New" w:cs="Courier New"/>
+          <w:color w:val="2A2A40"/>
+          <w:shd w:val="clear" w:color="auto" w:fill="D0D0D5"/>
+        </w:rPr>
+      </w:pPr>
+      <w:r>
+        <w:rPr>
+          <w:rFonts w:ascii="Courier New" w:hAnsi="Courier New" w:cs="Courier New"/>
+          <w:color w:val="2A2A40"/>
+          <w:shd w:val="clear" w:color="auto" w:fill="D0D0D5"/>
+        </w:rPr>
+        <w:t xml:space="preserve">&lt;input type="text" required&gt; </w:t>
+      </w:r>
+    </w:p>
+    <w:p>
+      <w:r>
+        <w:t xml:space="preserve"> Obligatory for the user to fill out this part of the form</w:t>
+      </w:r>
+      <w:r>
+        <w:t xml:space="preserve"> in order to submit input.</w:t>
+      </w:r>
+    </w:p>
+    <w:p/>
+    <w:p/>
+    <w:p>
+      <w:pPr>
+        <w:rPr>
+          <w:b/>
+          <w:bCs/>
+        </w:rPr>
+      </w:pPr>
+      <w:r>
+        <w:rPr>
+          <w:b/>
+          <w:bCs/>
+        </w:rPr>
+        <w:t>Radio buttons</w:t>
+      </w:r>
+      <w:r>
+        <w:rPr>
+          <w:b/>
+          <w:bCs/>
+        </w:rPr>
+        <w:t xml:space="preserve"> input</w:t>
+      </w:r>
+    </w:p>
+    <w:p>
+      <w:pPr>
+        <w:tabs>
+          <w:tab w:val="left" w:pos="916"/>
+          <w:tab w:val="left" w:pos="1832"/>
+          <w:tab w:val="left" w:pos="2748"/>
+          <w:tab w:val="left" w:pos="3664"/>
+          <w:tab w:val="left" w:pos="4580"/>
+          <w:tab w:val="left" w:pos="5496"/>
+          <w:tab w:val="left" w:pos="6412"/>
+          <w:tab w:val="left" w:pos="7328"/>
+          <w:tab w:val="left" w:pos="8244"/>
+          <w:tab w:val="left" w:pos="9160"/>
+          <w:tab w:val="left" w:pos="10076"/>
+          <w:tab w:val="left" w:pos="10992"/>
+          <w:tab w:val="left" w:pos="11908"/>
+          <w:tab w:val="left" w:pos="12824"/>
+          <w:tab w:val="left" w:pos="13740"/>
+          <w:tab w:val="left" w:pos="14656"/>
+        </w:tabs>
+        <w:spacing w:before="120" w:after="120" w:line="240" w:lineRule="auto"/>
+        <w:rPr>
+          <w:rFonts w:ascii="Consolas" w:eastAsia="Times New Roman" w:hAnsi="Consolas" w:cs="Courier New"/>
+          <w:color w:val="000000"/>
+          <w:sz w:val="27"/>
+          <w:szCs w:val="27"/>
+        </w:rPr>
+      </w:pPr>
+      <w:r>
+        <w:rPr>
+          <w:rFonts w:ascii="Consolas" w:eastAsia="Times New Roman" w:hAnsi="Consolas" w:cs="Courier New"/>
+          <w:color w:val="999999"/>
+          <w:sz w:val="27"/>
+          <w:szCs w:val="27"/>
+        </w:rPr>
+        <w:t>&lt;</w:t>
+      </w:r>
+      <w:r>
+        <w:rPr>
+          <w:rFonts w:ascii="Consolas" w:eastAsia="Times New Roman" w:hAnsi="Consolas" w:cs="Courier New"/>
+          <w:color w:val="990055"/>
+          <w:sz w:val="27"/>
+          <w:szCs w:val="27"/>
+        </w:rPr>
+        <w:t xml:space="preserve">label </w:t>
+      </w:r>
+      <w:r>
+        <w:rPr>
+          <w:rFonts w:ascii="Consolas" w:eastAsia="Times New Roman" w:hAnsi="Consolas" w:cs="Courier New"/>
+          <w:color w:val="669900"/>
+          <w:sz w:val="27"/>
+          <w:szCs w:val="27"/>
+        </w:rPr>
+        <w:t>for</w:t>
+      </w:r>
+      <w:r>
+        <w:rPr>
+          <w:rFonts w:ascii="Consolas" w:eastAsia="Times New Roman" w:hAnsi="Consolas" w:cs="Courier New"/>
+          <w:color w:val="999999"/>
+          <w:sz w:val="27"/>
+          <w:szCs w:val="27"/>
+        </w:rPr>
+        <w:t>="</w:t>
+      </w:r>
+      <w:r>
+        <w:rPr>
+          <w:rFonts w:ascii="Consolas" w:eastAsia="Times New Roman" w:hAnsi="Consolas" w:cs="Courier New"/>
+          <w:color w:val="0077AA"/>
+          <w:sz w:val="27"/>
+          <w:szCs w:val="27"/>
+        </w:rPr>
+        <w:t>indoor</w:t>
+      </w:r>
+      <w:r>
+        <w:rPr>
+          <w:rFonts w:ascii="Consolas" w:eastAsia="Times New Roman" w:hAnsi="Consolas" w:cs="Courier New"/>
+          <w:color w:val="999999"/>
+          <w:sz w:val="27"/>
+          <w:szCs w:val="27"/>
+        </w:rPr>
+        <w:t>"&gt;</w:t>
+      </w:r>
+      <w:r>
+        <w:rPr>
+          <w:rFonts w:ascii="Consolas" w:eastAsia="Times New Roman" w:hAnsi="Consolas" w:cs="Courier New"/>
+          <w:color w:val="000000"/>
+          <w:sz w:val="27"/>
+          <w:szCs w:val="27"/>
+        </w:rPr>
+        <w:t xml:space="preserve"> </w:t>
+      </w:r>
+    </w:p>
+    <w:p>
+      <w:pPr>
+        <w:tabs>
+          <w:tab w:val="left" w:pos="916"/>
+          <w:tab w:val="left" w:pos="1832"/>
+          <w:tab w:val="left" w:pos="2748"/>
+          <w:tab w:val="left" w:pos="3664"/>
+          <w:tab w:val="left" w:pos="4580"/>
+          <w:tab w:val="left" w:pos="5496"/>
+          <w:tab w:val="left" w:pos="6412"/>
+          <w:tab w:val="left" w:pos="7328"/>
+          <w:tab w:val="left" w:pos="8244"/>
+          <w:tab w:val="left" w:pos="9160"/>
+          <w:tab w:val="left" w:pos="10076"/>
+          <w:tab w:val="left" w:pos="10992"/>
+          <w:tab w:val="left" w:pos="11908"/>
+          <w:tab w:val="left" w:pos="12824"/>
+          <w:tab w:val="left" w:pos="13740"/>
+          <w:tab w:val="left" w:pos="14656"/>
+        </w:tabs>
+        <w:spacing w:before="120" w:after="120" w:line="240" w:lineRule="auto"/>
+        <w:rPr>
+          <w:rFonts w:ascii="Consolas" w:eastAsia="Times New Roman" w:hAnsi="Consolas" w:cs="Courier New"/>
+          <w:color w:val="000000"/>
+          <w:sz w:val="27"/>
+          <w:szCs w:val="27"/>
+        </w:rPr>
+      </w:pPr>
+      <w:r>
+        <w:rPr>
+          <w:rFonts w:ascii="Consolas" w:eastAsia="Times New Roman" w:hAnsi="Consolas" w:cs="Courier New"/>
+          <w:color w:val="000000"/>
+          <w:sz w:val="27"/>
+          <w:szCs w:val="27"/>
+        </w:rPr>
+        <w:t xml:space="preserve">  </w:t>
+      </w:r>
+      <w:r>
+        <w:rPr>
+          <w:rFonts w:ascii="Consolas" w:eastAsia="Times New Roman" w:hAnsi="Consolas" w:cs="Courier New"/>
+          <w:color w:val="999999"/>
+          <w:sz w:val="27"/>
+          <w:szCs w:val="27"/>
+        </w:rPr>
+        <w:t>&lt;</w:t>
+      </w:r>
+      <w:r>
+        <w:rPr>
+          <w:rFonts w:ascii="Consolas" w:eastAsia="Times New Roman" w:hAnsi="Consolas" w:cs="Courier New"/>
+          <w:color w:val="990055"/>
+          <w:sz w:val="27"/>
+          <w:szCs w:val="27"/>
+        </w:rPr>
+        <w:t xml:space="preserve">input </w:t>
+      </w:r>
+      <w:r>
+        <w:rPr>
+          <w:rFonts w:ascii="Consolas" w:eastAsia="Times New Roman" w:hAnsi="Consolas" w:cs="Courier New"/>
+          <w:color w:val="669900"/>
+          <w:sz w:val="27"/>
+          <w:szCs w:val="27"/>
+        </w:rPr>
+        <w:t>id</w:t>
+      </w:r>
+      <w:r>
+        <w:rPr>
+          <w:rFonts w:ascii="Consolas" w:eastAsia="Times New Roman" w:hAnsi="Consolas" w:cs="Courier New"/>
+          <w:color w:val="999999"/>
+          <w:sz w:val="27"/>
+          <w:szCs w:val="27"/>
+        </w:rPr>
+        <w:t>="</w:t>
+      </w:r>
+      <w:r>
+        <w:rPr>
+          <w:rFonts w:ascii="Consolas" w:eastAsia="Times New Roman" w:hAnsi="Consolas" w:cs="Courier New"/>
+          <w:color w:val="0077AA"/>
+          <w:sz w:val="27"/>
+          <w:szCs w:val="27"/>
+        </w:rPr>
+        <w:t>indoor</w:t>
+      </w:r>
+      <w:r>
+        <w:rPr>
+          <w:rFonts w:ascii="Consolas" w:eastAsia="Times New Roman" w:hAnsi="Consolas" w:cs="Courier New"/>
+          <w:color w:val="999999"/>
+          <w:sz w:val="27"/>
+          <w:szCs w:val="27"/>
+        </w:rPr>
+        <w:t>"</w:t>
+      </w:r>
+      <w:r>
+        <w:rPr>
+          <w:rFonts w:ascii="Consolas" w:eastAsia="Times New Roman" w:hAnsi="Consolas" w:cs="Courier New"/>
+          <w:color w:val="990055"/>
+          <w:sz w:val="27"/>
+          <w:szCs w:val="27"/>
+        </w:rPr>
+        <w:t xml:space="preserve"> </w:t>
+      </w:r>
+      <w:r>
+        <w:rPr>
+          <w:rFonts w:ascii="Consolas" w:eastAsia="Times New Roman" w:hAnsi="Consolas" w:cs="Courier New"/>
+          <w:color w:val="669900"/>
+          <w:sz w:val="27"/>
+          <w:szCs w:val="27"/>
+        </w:rPr>
+        <w:t>type</w:t>
+      </w:r>
+      <w:r>
+        <w:rPr>
+          <w:rFonts w:ascii="Consolas" w:eastAsia="Times New Roman" w:hAnsi="Consolas" w:cs="Courier New"/>
+          <w:color w:val="999999"/>
+          <w:sz w:val="27"/>
+          <w:szCs w:val="27"/>
+        </w:rPr>
+        <w:t>="</w:t>
+      </w:r>
+      <w:r>
+        <w:rPr>
+          <w:rFonts w:ascii="Consolas" w:eastAsia="Times New Roman" w:hAnsi="Consolas" w:cs="Courier New"/>
+          <w:color w:val="0077AA"/>
+          <w:sz w:val="27"/>
+          <w:szCs w:val="27"/>
+        </w:rPr>
+        <w:t>radio</w:t>
+      </w:r>
+      <w:r>
+        <w:rPr>
+          <w:rFonts w:ascii="Consolas" w:eastAsia="Times New Roman" w:hAnsi="Consolas" w:cs="Courier New"/>
+          <w:color w:val="999999"/>
+          <w:sz w:val="27"/>
+          <w:szCs w:val="27"/>
+        </w:rPr>
+        <w:t>"</w:t>
+      </w:r>
+      <w:r>
+        <w:rPr>
+          <w:rFonts w:ascii="Consolas" w:eastAsia="Times New Roman" w:hAnsi="Consolas" w:cs="Courier New"/>
+          <w:color w:val="990055"/>
+          <w:sz w:val="27"/>
+          <w:szCs w:val="27"/>
+        </w:rPr>
+        <w:t xml:space="preserve"> </w:t>
+      </w:r>
+      <w:r>
+        <w:rPr>
+          <w:rFonts w:ascii="Consolas" w:eastAsia="Times New Roman" w:hAnsi="Consolas" w:cs="Courier New"/>
+          <w:color w:val="669900"/>
+          <w:sz w:val="27"/>
+          <w:szCs w:val="27"/>
+        </w:rPr>
+        <w:t>name</w:t>
+      </w:r>
+      <w:r>
+        <w:rPr>
+          <w:rFonts w:ascii="Consolas" w:eastAsia="Times New Roman" w:hAnsi="Consolas" w:cs="Courier New"/>
+          <w:color w:val="999999"/>
+          <w:sz w:val="27"/>
+          <w:szCs w:val="27"/>
+        </w:rPr>
+        <w:t>="</w:t>
+      </w:r>
+      <w:r>
+        <w:rPr>
+          <w:rFonts w:ascii="Consolas" w:eastAsia="Times New Roman" w:hAnsi="Consolas" w:cs="Courier New"/>
+          <w:color w:val="0077AA"/>
+          <w:sz w:val="27"/>
+          <w:szCs w:val="27"/>
+        </w:rPr>
+        <w:t>indoor-outdoor</w:t>
+      </w:r>
+      <w:r>
+        <w:rPr>
+          <w:rFonts w:ascii="Consolas" w:eastAsia="Times New Roman" w:hAnsi="Consolas" w:cs="Courier New"/>
+          <w:color w:val="999999"/>
+          <w:sz w:val="27"/>
+          <w:szCs w:val="27"/>
+        </w:rPr>
+        <w:t>"&gt;</w:t>
+      </w:r>
+      <w:r>
+        <w:rPr>
+          <w:rFonts w:ascii="Consolas" w:eastAsia="Times New Roman" w:hAnsi="Consolas" w:cs="Courier New"/>
+          <w:color w:val="000000"/>
+          <w:sz w:val="27"/>
+          <w:szCs w:val="27"/>
+        </w:rPr>
+        <w:t xml:space="preserve">Indoor </w:t>
+      </w:r>
+    </w:p>
+    <w:p>
+      <w:pPr>
+        <w:tabs>
+          <w:tab w:val="left" w:pos="916"/>
+          <w:tab w:val="left" w:pos="1832"/>
+          <w:tab w:val="left" w:pos="2748"/>
+          <w:tab w:val="left" w:pos="3664"/>
+          <w:tab w:val="left" w:pos="4580"/>
+          <w:tab w:val="left" w:pos="5496"/>
+          <w:tab w:val="left" w:pos="6412"/>
+          <w:tab w:val="left" w:pos="7328"/>
+          <w:tab w:val="left" w:pos="8244"/>
+          <w:tab w:val="left" w:pos="9160"/>
+          <w:tab w:val="left" w:pos="10076"/>
+          <w:tab w:val="left" w:pos="10992"/>
+          <w:tab w:val="left" w:pos="11908"/>
+          <w:tab w:val="left" w:pos="12824"/>
+          <w:tab w:val="left" w:pos="13740"/>
+          <w:tab w:val="left" w:pos="14656"/>
+        </w:tabs>
+        <w:spacing w:before="120" w:after="120" w:line="240" w:lineRule="auto"/>
+        <w:rPr>
+          <w:rFonts w:ascii="Consolas" w:eastAsia="Times New Roman" w:hAnsi="Consolas" w:cs="Courier New"/>
+          <w:color w:val="000000"/>
+          <w:sz w:val="27"/>
+          <w:szCs w:val="27"/>
+        </w:rPr>
+      </w:pPr>
+      <w:r>
+        <w:rPr>
+          <w:rFonts w:ascii="Consolas" w:eastAsia="Times New Roman" w:hAnsi="Consolas" w:cs="Courier New"/>
+          <w:color w:val="999999"/>
+          <w:sz w:val="27"/>
+          <w:szCs w:val="27"/>
+        </w:rPr>
+        <w:t>&lt;/</w:t>
+      </w:r>
+      <w:r>
+        <w:rPr>
+          <w:rFonts w:ascii="Consolas" w:eastAsia="Times New Roman" w:hAnsi="Consolas" w:cs="Courier New"/>
+          <w:color w:val="990055"/>
+          <w:sz w:val="27"/>
+          <w:szCs w:val="27"/>
+        </w:rPr>
+        <w:t>label</w:t>
+      </w:r>
+      <w:r>
+        <w:rPr>
+          <w:rFonts w:ascii="Consolas" w:eastAsia="Times New Roman" w:hAnsi="Consolas" w:cs="Courier New"/>
+          <w:color w:val="999999"/>
+          <w:sz w:val="27"/>
+          <w:szCs w:val="27"/>
+        </w:rPr>
+        <w:t>&gt;</w:t>
+      </w:r>
+    </w:p>
+    <w:p>
+      <w:pPr>
+        <w:rPr>
+          <w:b/>
+          <w:bCs/>
+        </w:rPr>
+      </w:pPr>
+    </w:p>
+    <w:p>
+      <w:r>
+        <w:rPr>
+          <w:b/>
+          <w:bCs/>
+        </w:rPr>
+        <w:t>-</w:t>
+      </w:r>
+      <w:r>
+        <w:t>create radio button group with name attribute</w:t>
+      </w:r>
+    </w:p>
+    <w:p>
+      <w:r>
+        <w:t xml:space="preserve">- </w:t>
+      </w:r>
+      <w:r>
+        <w:t>By creating a radio group, selecting any single radio button will automatically deselect the other buttons within the same group ensuring only one answer is provided by the user.</w:t>
+      </w:r>
+    </w:p>
+    <w:p>
+      <w:r>
+        <w:t>-label for attribute is to be linked with the id of input element.</w:t>
+      </w:r>
+    </w:p>
+    <w:p>
+      <w:r>
+        <w:rPr>
+          <w:noProof/>
+        </w:rPr>
+        <w:drawing>
+          <wp:inline distT="0" distB="0" distL="0" distR="0" wp14:anchorId="17E640F1" wp14:editId="77560D94">
+            <wp:extent cx="3248025" cy="495300"/>
+            <wp:effectExtent l="0" t="0" r="9525" b="0"/>
+            <wp:docPr id="2" name="Picture 2"/>
+            <wp:cNvGraphicFramePr>
+              <a:graphicFrameLocks xmlns:a="http://schemas.openxmlformats.org/drawingml/2006/main" noChangeAspect="1"/>
+            </wp:cNvGraphicFramePr>
+            <a:graphic xmlns:a="http://schemas.openxmlformats.org/drawingml/2006/main">
+              <a:graphicData uri="http://schemas.openxmlformats.org/drawingml/2006/picture">
+                <pic:pic xmlns:pic="http://schemas.openxmlformats.org/drawingml/2006/picture">
+                  <pic:nvPicPr>
+                    <pic:cNvPr id="1" name=""/>
+                    <pic:cNvPicPr/>
+                  </pic:nvPicPr>
+                  <pic:blipFill>
+                    <a:blip r:embed="rId6"/>
+                    <a:stretch>
+                      <a:fillRect/>
+                    </a:stretch>
+                  </pic:blipFill>
+                  <pic:spPr>
+                    <a:xfrm>
+                      <a:off x="0" y="0"/>
+                      <a:ext cx="3248025" cy="495300"/>
+                    </a:xfrm>
+                    <a:prstGeom prst="rect">
+                      <a:avLst/>
+                    </a:prstGeom>
+                  </pic:spPr>
+                </pic:pic>
+              </a:graphicData>
+            </a:graphic>
+          </wp:inline>
+        </w:drawing>
+      </w:r>
+    </w:p>
+    <w:p/>
+    <w:p/>
+    <w:p>
+      <w:pPr>
+        <w:rPr>
+          <w:b/>
+          <w:bCs/>
+        </w:rPr>
+      </w:pPr>
+    </w:p>
+    <w:p>
+      <w:pPr>
+        <w:rPr>
+          <w:b/>
+          <w:bCs/>
+        </w:rPr>
+      </w:pPr>
+    </w:p>
+    <w:p>
+      <w:pPr>
+        <w:rPr>
+          <w:b/>
+          <w:bCs/>
+        </w:rPr>
+      </w:pPr>
+      <w:r>
+        <w:rPr>
+          <w:b/>
+          <w:bCs/>
+        </w:rPr>
+        <w:lastRenderedPageBreak/>
+        <w:t>Checkbox input</w:t>
+      </w:r>
+    </w:p>
+    <w:p>
+      <w:pPr>
+        <w:rPr>
+          <w:b/>
+          <w:bCs/>
+        </w:rPr>
+      </w:pPr>
+      <w:r>
+        <w:rPr>
+          <w:noProof/>
+        </w:rPr>
+        <w:drawing>
+          <wp:inline distT="0" distB="0" distL="0" distR="0" wp14:anchorId="6A60E000" wp14:editId="217E4BE6">
+            <wp:extent cx="1695450" cy="371475"/>
+            <wp:effectExtent l="0" t="0" r="0" b="9525"/>
+            <wp:docPr id="3" name="Picture 3"/>
+            <wp:cNvGraphicFramePr>
+              <a:graphicFrameLocks xmlns:a="http://schemas.openxmlformats.org/drawingml/2006/main" noChangeAspect="1"/>
+            </wp:cNvGraphicFramePr>
+            <a:graphic xmlns:a="http://schemas.openxmlformats.org/drawingml/2006/main">
+              <a:graphicData uri="http://schemas.openxmlformats.org/drawingml/2006/picture">
+                <pic:pic xmlns:pic="http://schemas.openxmlformats.org/drawingml/2006/picture">
+                  <pic:nvPicPr>
+                    <pic:cNvPr id="1" name=""/>
+                    <pic:cNvPicPr/>
+                  </pic:nvPicPr>
+                  <pic:blipFill>
+                    <a:blip r:embed="rId7"/>
+                    <a:stretch>
+                      <a:fillRect/>
+                    </a:stretch>
+                  </pic:blipFill>
+                  <pic:spPr>
+                    <a:xfrm>
+                      <a:off x="0" y="0"/>
+                      <a:ext cx="1695450" cy="371475"/>
+                    </a:xfrm>
+                    <a:prstGeom prst="rect">
+                      <a:avLst/>
+                    </a:prstGeom>
+                  </pic:spPr>
+                </pic:pic>
+              </a:graphicData>
+            </a:graphic>
+          </wp:inline>
+        </w:drawing>
+      </w:r>
+    </w:p>
+    <w:p>
+      <w:r>
+        <w:t>The usage is similar to radio input buttons</w:t>
+      </w:r>
+    </w:p>
+    <w:p/>
+    <w:p>
+      <w:r>
+        <w:rPr>
+          <w:b/>
+          <w:bCs/>
+        </w:rPr>
+        <w:t xml:space="preserve">Value attribute </w:t>
+      </w:r>
+      <w:r>
+        <w:t xml:space="preserve">should be set so that when the form is submitted to the server, it will read the input value rather than the default on value. Value is usually the option selected, or It could be something different. </w:t>
+      </w:r>
+    </w:p>
+    <w:p/>
+    <w:p>
+      <w:pPr>
+        <w:rPr>
+          <w:b/>
+          <w:bCs/>
+        </w:rPr>
+      </w:pPr>
+      <w:r>
+        <w:rPr>
+          <w:b/>
+          <w:bCs/>
+        </w:rPr>
+        <w:t>Checked attribute</w:t>
+      </w:r>
+    </w:p>
+    <w:p>
+      <w:pPr>
+        <w:rPr>
+          <w:rFonts w:ascii="Courier New" w:hAnsi="Courier New" w:cs="Courier New"/>
+          <w:color w:val="2A2A40"/>
+          <w:shd w:val="clear" w:color="auto" w:fill="D0D0D5"/>
+        </w:rPr>
+      </w:pPr>
+      <w:r>
+        <w:rPr>
+          <w:rFonts w:ascii="Courier New" w:hAnsi="Courier New" w:cs="Courier New"/>
+          <w:color w:val="2A2A40"/>
+          <w:shd w:val="clear" w:color="auto" w:fill="D0D0D5"/>
+        </w:rPr>
+        <w:t>&lt;input type="radio" name="test-name" checked&gt;</w:t>
+      </w:r>
+    </w:p>
+    <w:p>
+      <w:r>
+        <w:t>Checked attribute used to check a radio/checkbox by default</w:t>
+      </w:r>
+    </w:p>
+    <w:p/>
+    <w:p>
+      <w:pPr>
+        <w:rPr>
+          <w:b/>
+          <w:bCs/>
+        </w:rPr>
+      </w:pPr>
+      <w:r>
+        <w:rPr>
+          <w:b/>
+          <w:bCs/>
+        </w:rPr>
+        <w:t>Head and Body tags</w:t>
+      </w:r>
+    </w:p>
+    <w:p>
+      <w:pPr>
+        <w:rPr>
+          <w:b/>
+          <w:bCs/>
+        </w:rPr>
+      </w:pPr>
+    </w:p>
+    <w:p>
+      <w:r>
+        <w:rPr>
+          <w:b/>
+          <w:bCs/>
+        </w:rPr>
+        <w:t>&lt;head&gt;</w:t>
+      </w:r>
+      <w:r>
+        <w:t xml:space="preserve"> used for markup information about the page. (link, meta, style, title)</w:t>
+      </w:r>
+    </w:p>
+    <w:p>
+      <w:r>
+        <w:rPr>
+          <w:b/>
+          <w:bCs/>
+        </w:rPr>
+        <w:t>&lt;body&gt;</w:t>
+      </w:r>
+      <w:r>
+        <w:t xml:space="preserve"> used for visible elements  and contents of the page as seen by the user. </w:t>
+      </w:r>
+    </w:p>
+    <w:p/>
+    <w:p>
+      <w:r>
+        <w:t xml:space="preserve">Classes are used to make </w:t>
+      </w:r>
+      <w:r>
+        <w:t xml:space="preserve">and apply </w:t>
+      </w:r>
+      <w:r>
+        <w:t>sty</w:t>
+      </w:r>
+      <w:r>
+        <w:t>l</w:t>
+      </w:r>
+      <w:r>
+        <w:t>istic designs</w:t>
+      </w:r>
+      <w:r>
+        <w:t xml:space="preserve"> choices</w:t>
+      </w:r>
+    </w:p>
+    <w:p>
+      <w:r>
+        <w:t>Id for elements should be unique and is used for selecting elements in javacript.</w:t>
+      </w:r>
+    </w:p>
+    <w:p/>
+    <w:p>
+      <w:r>
+        <w:t>Id takes priority over classes in case of conflict between style with classes.</w:t>
+      </w:r>
+    </w:p>
+    <w:p/>
+    <w:p>
+      <w:r>
+        <w:t>CSS selector by [attr=value]</w:t>
+      </w:r>
+    </w:p>
+    <w:p>
+      <w:pPr>
+        <w:pStyle w:val="HTMLPreformatted"/>
+        <w:spacing w:before="120" w:after="120"/>
+        <w:rPr>
+          <w:rStyle w:val="HTMLCode"/>
+          <w:rFonts w:ascii="Consolas" w:hAnsi="Consolas"/>
+          <w:color w:val="000000"/>
+          <w:sz w:val="27"/>
+          <w:szCs w:val="27"/>
+        </w:rPr>
+      </w:pPr>
+      <w:r>
+        <w:rPr>
+          <w:rStyle w:val="token"/>
+          <w:rFonts w:ascii="Consolas" w:hAnsi="Consolas"/>
+          <w:color w:val="669900"/>
+          <w:sz w:val="27"/>
+          <w:szCs w:val="27"/>
+        </w:rPr>
+        <w:t>[type='radio']</w:t>
+      </w:r>
+      <w:r>
+        <w:rPr>
+          <w:rStyle w:val="HTMLCode"/>
+          <w:rFonts w:ascii="Consolas" w:hAnsi="Consolas"/>
+          <w:color w:val="000000"/>
+          <w:sz w:val="27"/>
+          <w:szCs w:val="27"/>
+        </w:rPr>
+        <w:t xml:space="preserve"> </w:t>
+      </w:r>
+      <w:r>
+        <w:rPr>
+          <w:rStyle w:val="token"/>
+          <w:rFonts w:ascii="Consolas" w:hAnsi="Consolas"/>
+          <w:color w:val="999999"/>
+          <w:sz w:val="27"/>
+          <w:szCs w:val="27"/>
+        </w:rPr>
+        <w:t>{</w:t>
+      </w:r>
+    </w:p>
+    <w:p>
+      <w:pPr>
+        <w:pStyle w:val="HTMLPreformatted"/>
+        <w:spacing w:before="120" w:after="120"/>
+        <w:rPr>
+          <w:rStyle w:val="HTMLCode"/>
+          <w:rFonts w:ascii="Consolas" w:hAnsi="Consolas"/>
+          <w:color w:val="000000"/>
+          <w:sz w:val="27"/>
+          <w:szCs w:val="27"/>
+        </w:rPr>
+      </w:pPr>
+      <w:r>
+        <w:rPr>
+          <w:rStyle w:val="HTMLCode"/>
+          <w:rFonts w:ascii="Consolas" w:hAnsi="Consolas"/>
+          <w:color w:val="000000"/>
+          <w:sz w:val="27"/>
+          <w:szCs w:val="27"/>
+        </w:rPr>
+        <w:t xml:space="preserve">  </w:t>
+      </w:r>
+      <w:r>
+        <w:rPr>
+          <w:rStyle w:val="token"/>
+          <w:rFonts w:ascii="Consolas" w:hAnsi="Consolas"/>
+          <w:color w:val="990055"/>
+          <w:sz w:val="27"/>
+          <w:szCs w:val="27"/>
+        </w:rPr>
+        <w:t>margin</w:t>
+      </w:r>
+      <w:r>
+        <w:rPr>
+          <w:rStyle w:val="token"/>
+          <w:rFonts w:ascii="Consolas" w:hAnsi="Consolas"/>
+          <w:color w:val="999999"/>
+          <w:sz w:val="27"/>
+          <w:szCs w:val="27"/>
+        </w:rPr>
+        <w:t>:</w:t>
+      </w:r>
+      <w:r>
+        <w:rPr>
+          <w:rStyle w:val="HTMLCode"/>
+          <w:rFonts w:ascii="Consolas" w:hAnsi="Consolas"/>
+          <w:color w:val="000000"/>
+          <w:sz w:val="27"/>
+          <w:szCs w:val="27"/>
+        </w:rPr>
+        <w:t xml:space="preserve"> 20px 0px 20px 0px</w:t>
+      </w:r>
+      <w:r>
+        <w:rPr>
+          <w:rStyle w:val="token"/>
+          <w:rFonts w:ascii="Consolas" w:hAnsi="Consolas"/>
+          <w:color w:val="999999"/>
+          <w:sz w:val="27"/>
+          <w:szCs w:val="27"/>
+        </w:rPr>
+        <w:t>;</w:t>
+      </w:r>
+    </w:p>
+    <w:p>
+      <w:pPr>
+        <w:pStyle w:val="HTMLPreformatted"/>
+        <w:spacing w:before="120" w:after="120"/>
+        <w:rPr>
+          <w:rFonts w:ascii="Consolas" w:hAnsi="Consolas"/>
+          <w:color w:val="000000"/>
+          <w:sz w:val="27"/>
+          <w:szCs w:val="27"/>
+        </w:rPr>
+      </w:pPr>
+      <w:r>
+        <w:rPr>
+          <w:rStyle w:val="token"/>
+          <w:rFonts w:ascii="Consolas" w:hAnsi="Consolas"/>
+          <w:color w:val="999999"/>
+          <w:sz w:val="27"/>
+          <w:szCs w:val="27"/>
+        </w:rPr>
+        <w:t>}</w:t>
+      </w:r>
+    </w:p>
+    <w:p/>
+    <w:p/>
+    <w:p>
+      <w:r>
+        <w:t>CSS variables</w:t>
+      </w:r>
+    </w:p>
+    <w:p>
+      <w:pPr>
+        <w:shd w:val="clear" w:color="auto" w:fill="FFFFFE"/>
+        <w:spacing w:line="360" w:lineRule="atLeast"/>
+        <w:rPr>
+          <w:rFonts w:ascii="Consolas" w:eastAsia="Times New Roman" w:hAnsi="Consolas" w:cs="Times New Roman"/>
+          <w:color w:val="000000"/>
+          <w:sz w:val="27"/>
+          <w:szCs w:val="27"/>
+        </w:rPr>
+      </w:pPr>
+      <w:r>
+        <w:rPr>
+          <w:rFonts w:ascii="Consolas" w:eastAsia="Times New Roman" w:hAnsi="Consolas" w:cs="Times New Roman"/>
+          <w:color w:val="FF0000"/>
+          <w:sz w:val="27"/>
+          <w:szCs w:val="27"/>
+        </w:rPr>
+        <w:t>--penguin-beak:</w:t>
+      </w:r>
+    </w:p>
+    <w:p>
+      <w:pPr>
+        <w:shd w:val="clear" w:color="auto" w:fill="FFFFFE"/>
+        <w:spacing w:line="360" w:lineRule="atLeast"/>
+      </w:pPr>
+      <w:r>
+        <w:rPr>
+          <w:rFonts w:ascii="Consolas" w:eastAsia="Times New Roman" w:hAnsi="Consolas" w:cs="Times New Roman"/>
+          <w:color w:val="FF0000"/>
+          <w:sz w:val="27"/>
+          <w:szCs w:val="27"/>
+        </w:rPr>
+        <w:t>background:</w:t>
+      </w:r>
+      <w:r>
+        <w:rPr>
+          <w:rFonts w:ascii="Consolas" w:eastAsia="Times New Roman" w:hAnsi="Consolas" w:cs="Times New Roman"/>
+          <w:color w:val="000000"/>
+          <w:sz w:val="27"/>
+          <w:szCs w:val="27"/>
+        </w:rPr>
+        <w:t> </w:t>
+      </w:r>
+      <w:r>
+        <w:rPr>
+          <w:rFonts w:ascii="Consolas" w:eastAsia="Times New Roman" w:hAnsi="Consolas" w:cs="Times New Roman"/>
+          <w:color w:val="0451A5"/>
+          <w:sz w:val="27"/>
+          <w:szCs w:val="27"/>
+        </w:rPr>
+        <w:t>var(--penguin-skin</w:t>
+      </w:r>
+      <w:r>
+        <w:rPr>
+          <w:rFonts w:ascii="Consolas" w:eastAsia="Times New Roman" w:hAnsi="Consolas" w:cs="Times New Roman"/>
+          <w:color w:val="000000"/>
+          <w:sz w:val="27"/>
+          <w:szCs w:val="27"/>
+        </w:rPr>
+        <w:t>, </w:t>
+      </w:r>
+      <w:r>
+        <w:rPr>
+          <w:rFonts w:ascii="Consolas" w:eastAsia="Times New Roman" w:hAnsi="Consolas" w:cs="Times New Roman"/>
+          <w:color w:val="0451A5"/>
+          <w:sz w:val="27"/>
+          <w:szCs w:val="27"/>
+        </w:rPr>
+        <w:t>gray)</w:t>
+      </w:r>
+      <w:r>
+        <w:rPr>
+          <w:rFonts w:ascii="Consolas" w:eastAsia="Times New Roman" w:hAnsi="Consolas" w:cs="Times New Roman"/>
+          <w:color w:val="000000"/>
+          <w:sz w:val="27"/>
+          <w:szCs w:val="27"/>
+        </w:rPr>
+        <w:t>;</w:t>
+      </w:r>
+      <w:r>
+        <w:rPr>
+          <w:rFonts w:ascii="Consolas" w:eastAsia="Times New Roman" w:hAnsi="Consolas" w:cs="Times New Roman"/>
+          <w:color w:val="000000"/>
+          <w:sz w:val="27"/>
+          <w:szCs w:val="27"/>
+        </w:rPr>
+        <w:t xml:space="preserve"> --</w:t>
+      </w:r>
+      <w:r>
+        <w:t>gray is fallback value in case variable fails</w:t>
+      </w:r>
+    </w:p>
+    <w:p>
+      <w:pPr>
+        <w:shd w:val="clear" w:color="auto" w:fill="FFFFFE"/>
+        <w:spacing w:line="360" w:lineRule="atLeast"/>
+      </w:pPr>
+    </w:p>
+    <w:p>
+      <w:pPr>
+        <w:shd w:val="clear" w:color="auto" w:fill="FFFFFE"/>
+        <w:spacing w:line="360" w:lineRule="atLeast"/>
+      </w:pPr>
+      <w:r>
+        <w:t xml:space="preserve">To extend browser compatibility on browsers that don’t support variables like IE, we can specify the background property before the variable call </w:t>
+      </w:r>
+    </w:p>
+    <w:p>
+      <w:pPr>
+        <w:shd w:val="clear" w:color="auto" w:fill="FFFFFE"/>
+        <w:spacing w:line="360" w:lineRule="atLeast"/>
+        <w:rPr>
+          <w:rFonts w:ascii="Consolas" w:eastAsia="Times New Roman" w:hAnsi="Consolas" w:cs="Times New Roman"/>
+          <w:color w:val="000000"/>
+          <w:sz w:val="27"/>
+          <w:szCs w:val="27"/>
+        </w:rPr>
+      </w:pPr>
+      <w:r>
+        <w:rPr>
+          <w:rFonts w:ascii="Consolas" w:eastAsia="Times New Roman" w:hAnsi="Consolas" w:cs="Times New Roman"/>
+          <w:color w:val="800000"/>
+          <w:sz w:val="27"/>
+          <w:szCs w:val="27"/>
+        </w:rPr>
+        <w:t>.red-box</w:t>
+      </w:r>
+      <w:r>
+        <w:rPr>
+          <w:rFonts w:ascii="Consolas" w:eastAsia="Times New Roman" w:hAnsi="Consolas" w:cs="Times New Roman"/>
+          <w:color w:val="000000"/>
+          <w:sz w:val="27"/>
+          <w:szCs w:val="27"/>
+        </w:rPr>
+        <w:t> {</w:t>
+      </w:r>
+    </w:p>
+    <w:p>
+      <w:pPr>
+        <w:shd w:val="clear" w:color="auto" w:fill="FFFFFE"/>
+        <w:spacing w:line="360" w:lineRule="atLeast"/>
+        <w:rPr>
+          <w:rFonts w:ascii="Consolas" w:eastAsia="Times New Roman" w:hAnsi="Consolas" w:cs="Times New Roman"/>
+          <w:color w:val="000000"/>
+          <w:sz w:val="27"/>
+          <w:szCs w:val="27"/>
+        </w:rPr>
+      </w:pPr>
+      <w:r>
+        <w:rPr>
+          <w:rFonts w:ascii="Consolas" w:eastAsia="Times New Roman" w:hAnsi="Consolas" w:cs="Times New Roman"/>
+          <w:color w:val="000000"/>
+          <w:sz w:val="27"/>
+          <w:szCs w:val="27"/>
+        </w:rPr>
+        <w:t>    </w:t>
+      </w:r>
+      <w:r>
+        <w:rPr>
+          <w:rFonts w:ascii="Consolas" w:eastAsia="Times New Roman" w:hAnsi="Consolas" w:cs="Times New Roman"/>
+          <w:color w:val="FF0000"/>
+          <w:sz w:val="27"/>
+          <w:szCs w:val="27"/>
+        </w:rPr>
+        <w:t>background:</w:t>
+      </w:r>
+      <w:r>
+        <w:rPr>
+          <w:rFonts w:ascii="Consolas" w:eastAsia="Times New Roman" w:hAnsi="Consolas" w:cs="Times New Roman"/>
+          <w:color w:val="0451A5"/>
+          <w:sz w:val="27"/>
+          <w:szCs w:val="27"/>
+        </w:rPr>
+        <w:t>red</w:t>
+      </w:r>
+      <w:r>
+        <w:rPr>
+          <w:rFonts w:ascii="Consolas" w:eastAsia="Times New Roman" w:hAnsi="Consolas" w:cs="Times New Roman"/>
+          <w:color w:val="000000"/>
+          <w:sz w:val="27"/>
+          <w:szCs w:val="27"/>
+        </w:rPr>
+        <w:t>;</w:t>
+      </w:r>
+    </w:p>
+    <w:p>
+      <w:pPr>
+        <w:shd w:val="clear" w:color="auto" w:fill="FFFFFE"/>
+        <w:spacing w:line="360" w:lineRule="atLeast"/>
+        <w:rPr>
+          <w:rFonts w:ascii="Consolas" w:eastAsia="Times New Roman" w:hAnsi="Consolas" w:cs="Times New Roman"/>
+          <w:color w:val="000000"/>
+          <w:sz w:val="27"/>
+          <w:szCs w:val="27"/>
+        </w:rPr>
+      </w:pPr>
+      <w:r>
+        <w:rPr>
+          <w:rFonts w:ascii="Consolas" w:eastAsia="Times New Roman" w:hAnsi="Consolas" w:cs="Times New Roman"/>
+          <w:color w:val="000000"/>
+          <w:sz w:val="27"/>
+          <w:szCs w:val="27"/>
+        </w:rPr>
+        <w:t>    </w:t>
+      </w:r>
+      <w:r>
+        <w:rPr>
+          <w:rFonts w:ascii="Consolas" w:eastAsia="Times New Roman" w:hAnsi="Consolas" w:cs="Times New Roman"/>
+          <w:color w:val="FF0000"/>
+          <w:sz w:val="27"/>
+          <w:szCs w:val="27"/>
+        </w:rPr>
+        <w:t>background:</w:t>
+      </w:r>
+      <w:r>
+        <w:rPr>
+          <w:rFonts w:ascii="Consolas" w:eastAsia="Times New Roman" w:hAnsi="Consolas" w:cs="Times New Roman"/>
+          <w:color w:val="000000"/>
+          <w:sz w:val="27"/>
+          <w:szCs w:val="27"/>
+        </w:rPr>
+        <w:t> </w:t>
+      </w:r>
+      <w:r>
+        <w:rPr>
+          <w:rFonts w:ascii="Consolas" w:eastAsia="Times New Roman" w:hAnsi="Consolas" w:cs="Times New Roman"/>
+          <w:color w:val="0451A5"/>
+          <w:sz w:val="27"/>
+          <w:szCs w:val="27"/>
+        </w:rPr>
+        <w:t>var(--red-color)</w:t>
+      </w:r>
+      <w:r>
+        <w:rPr>
+          <w:rFonts w:ascii="Consolas" w:eastAsia="Times New Roman" w:hAnsi="Consolas" w:cs="Times New Roman"/>
+          <w:color w:val="000000"/>
+          <w:sz w:val="27"/>
+          <w:szCs w:val="27"/>
+        </w:rPr>
+        <w:t>;</w:t>
+      </w:r>
+    </w:p>
+    <w:p>
+      <w:pPr>
+        <w:shd w:val="clear" w:color="auto" w:fill="FFFFFE"/>
+        <w:spacing w:line="360" w:lineRule="atLeast"/>
+      </w:pPr>
+      <w:r>
+        <w:t>}</w:t>
+      </w:r>
+    </w:p>
+    <w:p>
+      <w:pPr>
+        <w:shd w:val="clear" w:color="auto" w:fill="FFFFFE"/>
+        <w:spacing w:line="360" w:lineRule="atLeast"/>
+      </w:pPr>
+    </w:p>
+    <w:p>
+      <w:pPr>
+        <w:shd w:val="clear" w:color="auto" w:fill="FFFFFE"/>
+        <w:spacing w:line="360" w:lineRule="atLeast"/>
+      </w:pPr>
+      <w:r>
+        <w:rPr>
+          <w:rFonts w:ascii="Consolas" w:eastAsia="Times New Roman" w:hAnsi="Consolas" w:cs="Times New Roman"/>
+          <w:color w:val="800000"/>
+          <w:sz w:val="27"/>
+          <w:szCs w:val="27"/>
+        </w:rPr>
+        <w:t>:root</w:t>
+      </w:r>
+      <w:r>
+        <w:rPr>
+          <w:rFonts w:ascii="Consolas" w:eastAsia="Times New Roman" w:hAnsi="Consolas" w:cs="Times New Roman"/>
+          <w:color w:val="000000"/>
+          <w:sz w:val="27"/>
+          <w:szCs w:val="27"/>
+        </w:rPr>
+        <w:t> </w:t>
+      </w:r>
+      <w:r>
+        <w:t>element is used to make variables available globally across selectors. Usually variables are available within selectors and their descendants</w:t>
+      </w:r>
+      <w:r>
+        <w:t>.</w:t>
+      </w:r>
+      <w:r>
+        <w:t xml:space="preserve"> </w:t>
+      </w:r>
+    </w:p>
+    <w:p>
+      <w:r>
+        <w:rPr>
+          <w:rStyle w:val="HTMLCode"/>
+          <w:rFonts w:eastAsiaTheme="minorHAnsi"/>
+          <w:sz w:val="24"/>
+          <w:szCs w:val="24"/>
+        </w:rPr>
+        <w:lastRenderedPageBreak/>
+        <w:t>text-align: justify;</w:t>
+      </w:r>
+      <w:r>
+        <w:rPr>
+          <w:rFonts w:ascii="Arial" w:hAnsi="Arial" w:cs="Arial"/>
+          <w:color w:val="1B1B32"/>
+          <w:sz w:val="27"/>
+          <w:szCs w:val="27"/>
+          <w:shd w:val="clear" w:color="auto" w:fill="F5F6F7"/>
+        </w:rPr>
+        <w:t> </w:t>
+      </w:r>
+      <w:r>
+        <w:t>causes all lines of text except the last line to meet the left and right edges of the line box.</w:t>
+      </w:r>
+    </w:p>
+    <w:p/>
+    <w:p>
+      <w:r>
+        <w:t>&lt;strong&gt;&lt;/strong&gt;- for bold text</w:t>
+      </w:r>
+      <w:r>
+        <w:t>--</w:t>
+      </w:r>
+      <w:r>
+        <w:t xml:space="preserve"> </w:t>
+      </w:r>
+      <w:r>
+        <w:t>font-weight:italic</w:t>
+      </w:r>
+    </w:p>
+    <w:p>
+      <w:r>
+        <w:t>&lt;em&gt; -for italics</w:t>
+      </w:r>
+      <w:r>
+        <w:t xml:space="preserve"> – font-weight:italic</w:t>
+      </w:r>
+    </w:p>
+    <w:p>
+      <w:r>
+        <w:t>&lt;u&gt;- for underline</w:t>
+      </w:r>
+      <w:r>
+        <w:t>--</w:t>
+      </w:r>
+      <w:r>
+        <w:t xml:space="preserve"> </w:t>
+      </w:r>
+      <w:r>
+        <w:t>text-decoration:</w:t>
+      </w:r>
+      <w:r>
+        <w:t>underline</w:t>
+      </w:r>
+    </w:p>
+    <w:p>
+      <w:r>
+        <w:t>&lt;s&gt;-strikethrough – text-decoration:line-through</w:t>
+      </w:r>
+    </w:p>
+    <w:p/>
+    <w:p>
+      <w:pPr>
+        <w:shd w:val="clear" w:color="auto" w:fill="FFFFFE"/>
+        <w:spacing w:line="360" w:lineRule="atLeast"/>
+        <w:rPr>
+          <w:rFonts w:ascii="Consolas" w:eastAsia="Times New Roman" w:hAnsi="Consolas" w:cs="Times New Roman"/>
+          <w:color w:val="000000"/>
+          <w:sz w:val="27"/>
+          <w:szCs w:val="27"/>
+        </w:rPr>
+      </w:pPr>
+      <w:r>
+        <w:rPr>
+          <w:rFonts w:ascii="Consolas" w:eastAsia="Times New Roman" w:hAnsi="Consolas" w:cs="Times New Roman"/>
+          <w:color w:val="FF0000"/>
+          <w:sz w:val="27"/>
+          <w:szCs w:val="27"/>
+        </w:rPr>
+        <w:t>background-color:</w:t>
+      </w:r>
+      <w:r>
+        <w:rPr>
+          <w:rFonts w:ascii="Consolas" w:eastAsia="Times New Roman" w:hAnsi="Consolas" w:cs="Times New Roman"/>
+          <w:color w:val="0451A5"/>
+          <w:sz w:val="27"/>
+          <w:szCs w:val="27"/>
+        </w:rPr>
+        <w:t>rgba(</w:t>
+      </w:r>
+      <w:r>
+        <w:rPr>
+          <w:rFonts w:ascii="Consolas" w:eastAsia="Times New Roman" w:hAnsi="Consolas" w:cs="Times New Roman"/>
+          <w:color w:val="098658"/>
+          <w:sz w:val="27"/>
+          <w:szCs w:val="27"/>
+        </w:rPr>
+        <w:t>45</w:t>
+      </w:r>
+      <w:r>
+        <w:rPr>
+          <w:rFonts w:ascii="Consolas" w:eastAsia="Times New Roman" w:hAnsi="Consolas" w:cs="Times New Roman"/>
+          <w:color w:val="000000"/>
+          <w:sz w:val="27"/>
+          <w:szCs w:val="27"/>
+        </w:rPr>
+        <w:t>, </w:t>
+      </w:r>
+      <w:r>
+        <w:rPr>
+          <w:rFonts w:ascii="Consolas" w:eastAsia="Times New Roman" w:hAnsi="Consolas" w:cs="Times New Roman"/>
+          <w:color w:val="098658"/>
+          <w:sz w:val="27"/>
+          <w:szCs w:val="27"/>
+        </w:rPr>
+        <w:t>45</w:t>
+      </w:r>
+      <w:r>
+        <w:rPr>
+          <w:rFonts w:ascii="Consolas" w:eastAsia="Times New Roman" w:hAnsi="Consolas" w:cs="Times New Roman"/>
+          <w:color w:val="000000"/>
+          <w:sz w:val="27"/>
+          <w:szCs w:val="27"/>
+        </w:rPr>
+        <w:t>, </w:t>
+      </w:r>
+      <w:r>
+        <w:rPr>
+          <w:rFonts w:ascii="Consolas" w:eastAsia="Times New Roman" w:hAnsi="Consolas" w:cs="Times New Roman"/>
+          <w:color w:val="098658"/>
+          <w:sz w:val="27"/>
+          <w:szCs w:val="27"/>
+        </w:rPr>
+        <w:t>45</w:t>
+      </w:r>
+      <w:r>
+        <w:rPr>
+          <w:rFonts w:ascii="Consolas" w:eastAsia="Times New Roman" w:hAnsi="Consolas" w:cs="Times New Roman"/>
+          <w:color w:val="000000"/>
+          <w:sz w:val="27"/>
+          <w:szCs w:val="27"/>
+        </w:rPr>
+        <w:t>, </w:t>
+      </w:r>
+      <w:r>
+        <w:rPr>
+          <w:rFonts w:ascii="Consolas" w:eastAsia="Times New Roman" w:hAnsi="Consolas" w:cs="Times New Roman"/>
+          <w:color w:val="098658"/>
+          <w:sz w:val="27"/>
+          <w:szCs w:val="27"/>
+        </w:rPr>
+        <w:t>0.1</w:t>
+      </w:r>
+      <w:r>
+        <w:rPr>
+          <w:rFonts w:ascii="Consolas" w:eastAsia="Times New Roman" w:hAnsi="Consolas" w:cs="Times New Roman"/>
+          <w:color w:val="0451A5"/>
+          <w:sz w:val="27"/>
+          <w:szCs w:val="27"/>
+        </w:rPr>
+        <w:t>)</w:t>
+      </w:r>
+    </w:p>
+    <w:p>
+      <w:pPr>
+        <w:pStyle w:val="ListParagraph"/>
+        <w:numPr>
+          <w:ilvl w:val="1"/>
+          <w:numId w:val="2"/>
+        </w:numPr>
+      </w:pPr>
+      <w:r>
+        <w:t>= opacity</w:t>
+      </w:r>
+    </w:p>
+    <w:p/>
+    <w:p>
+      <w:r>
+        <w:t>Images are made responsive by setting</w:t>
+      </w:r>
+    </w:p>
+    <w:p>
+      <w:r>
+        <w:t>Max-w</w:t>
       </w:r>
       <w:bookmarkStart w:id="0" w:name="_GoBack"/>
       <w:bookmarkEnd w:id="0"/>
+      <w:r>
+        <w:t>idth:100%;</w:t>
+      </w:r>
+    </w:p>
+    <w:p>
+      <w:r>
+        <w:t>Height:auto;</w:t>
+      </w:r>
+    </w:p>
+    <w:p/>
+    <w:p>
+      <w:r>
+        <w:t xml:space="preserve">Centering an image on the screen requires us to </w:t>
+      </w:r>
+    </w:p>
+    <w:p>
+      <w:r>
+        <w:t>Change display to block and use margin:auto;</w:t>
+      </w:r>
     </w:p>
     <w:sectPr>
       <w:pgSz w:w="11906" w:h="16838"/>
@@ -525,6 +2199,242 @@
     </w:sectPr>
   </w:body>
 </w:document>
+</file>
+
+<file path=word/numbering.xml><?xml version="1.0" encoding="utf-8"?>
+<w:numbering xmlns:wpc="http://schemas.microsoft.com/office/word/2010/wordprocessingCanvas" xmlns:cx="http://schemas.microsoft.com/office/drawing/2014/chartex" xmlns:cx1="http://schemas.microsoft.com/office/drawing/2015/9/8/chartex" xmlns:cx2="http://schemas.microsoft.com/office/drawing/2015/10/21/chartex" xmlns:cx3="http://schemas.microsoft.com/office/drawing/2016/5/9/chartex" xmlns:cx4="http://schemas.microsoft.com/office/drawing/2016/5/10/chartex" xmlns:cx5="http://schemas.microsoft.com/office/drawing/2016/5/11/chartex" xmlns:cx6="http://schemas.microsoft.com/office/drawing/2016/5/12/chartex" xmlns:cx7="http://schemas.microsoft.com/office/drawing/2016/5/13/chartex" xmlns:cx8="http://schemas.microsoft.com/office/drawing/2016/5/14/chartex" xmlns:mc="http://schemas.openxmlformats.org/markup-compatibility/2006" xmlns:aink="http://schemas.microsoft.com/office/drawing/2016/ink" xmlns:am3d="http://schemas.microsoft.com/office/drawing/2017/model3d" xmlns:o="urn:schemas-microsoft-com:office:office" xmlns:r="http://schemas.openxmlformats.org/officeDocument/2006/relationships" xmlns:m="http://schemas.openxmlformats.org/officeDocument/2006/math" xmlns:v="urn:schemas-microsoft-com:vml" xmlns:wp14="http://schemas.microsoft.com/office/word/2010/wordprocessingDrawing" xmlns:wp="http://schemas.openxmlformats.org/drawingml/2006/wordprocessingDrawing" xmlns:w10="urn:schemas-microsoft-com:office:word" xmlns:w="http://schemas.openxmlformats.org/wordprocessingml/2006/main" xmlns:w14="http://schemas.microsoft.com/office/word/2010/wordml" xmlns:w15="http://schemas.microsoft.com/office/word/2012/wordml" xmlns:w16cid="http://schemas.microsoft.com/office/word/2016/wordml/cid" xmlns:w16se="http://schemas.microsoft.com/office/word/2015/wordml/symex" xmlns:wpg="http://schemas.microsoft.com/office/word/2010/wordprocessingGroup" xmlns:wpi="http://schemas.microsoft.com/office/word/2010/wordprocessingInk" xmlns:wne="http://schemas.microsoft.com/office/word/2006/wordml" xmlns:wps="http://schemas.microsoft.com/office/word/2010/wordprocessingShape" mc:Ignorable="w14 w15 w16se w16cid wp14">
+  <w:abstractNum w:abstractNumId="0" w15:restartNumberingAfterBreak="0">
+    <w:nsid w:val="25560975"/>
+    <w:multiLevelType w:val="hybridMultilevel"/>
+    <w:tmpl w:val="0A84CB22"/>
+    <w:lvl w:ilvl="0" w:tplc="78F48F68">
+      <w:numFmt w:val="bullet"/>
+      <w:lvlText w:val=""/>
+      <w:lvlJc w:val="left"/>
+      <w:pPr>
+        <w:ind w:left="720" w:hanging="360"/>
+      </w:pPr>
+      <w:rPr>
+        <w:rFonts w:ascii="Wingdings" w:eastAsiaTheme="minorHAnsi" w:hAnsi="Wingdings" w:cs="Courier New" w:hint="default"/>
+        <w:color w:val="2A2A40"/>
+      </w:rPr>
+    </w:lvl>
+    <w:lvl w:ilvl="1" w:tplc="04090003" w:tentative="1">
+      <w:start w:val="1"/>
+      <w:numFmt w:val="bullet"/>
+      <w:lvlText w:val="o"/>
+      <w:lvlJc w:val="left"/>
+      <w:pPr>
+        <w:ind w:left="1440" w:hanging="360"/>
+      </w:pPr>
+      <w:rPr>
+        <w:rFonts w:ascii="Courier New" w:hAnsi="Courier New" w:cs="Courier New" w:hint="default"/>
+      </w:rPr>
+    </w:lvl>
+    <w:lvl w:ilvl="2" w:tplc="04090005" w:tentative="1">
+      <w:start w:val="1"/>
+      <w:numFmt w:val="bullet"/>
+      <w:lvlText w:val=""/>
+      <w:lvlJc w:val="left"/>
+      <w:pPr>
+        <w:ind w:left="2160" w:hanging="360"/>
+      </w:pPr>
+      <w:rPr>
+        <w:rFonts w:ascii="Wingdings" w:hAnsi="Wingdings" w:hint="default"/>
+      </w:rPr>
+    </w:lvl>
+    <w:lvl w:ilvl="3" w:tplc="04090001" w:tentative="1">
+      <w:start w:val="1"/>
+      <w:numFmt w:val="bullet"/>
+      <w:lvlText w:val=""/>
+      <w:lvlJc w:val="left"/>
+      <w:pPr>
+        <w:ind w:left="2880" w:hanging="360"/>
+      </w:pPr>
+      <w:rPr>
+        <w:rFonts w:ascii="Symbol" w:hAnsi="Symbol" w:hint="default"/>
+      </w:rPr>
+    </w:lvl>
+    <w:lvl w:ilvl="4" w:tplc="04090003" w:tentative="1">
+      <w:start w:val="1"/>
+      <w:numFmt w:val="bullet"/>
+      <w:lvlText w:val="o"/>
+      <w:lvlJc w:val="left"/>
+      <w:pPr>
+        <w:ind w:left="3600" w:hanging="360"/>
+      </w:pPr>
+      <w:rPr>
+        <w:rFonts w:ascii="Courier New" w:hAnsi="Courier New" w:cs="Courier New" w:hint="default"/>
+      </w:rPr>
+    </w:lvl>
+    <w:lvl w:ilvl="5" w:tplc="04090005" w:tentative="1">
+      <w:start w:val="1"/>
+      <w:numFmt w:val="bullet"/>
+      <w:lvlText w:val=""/>
+      <w:lvlJc w:val="left"/>
+      <w:pPr>
+        <w:ind w:left="4320" w:hanging="360"/>
+      </w:pPr>
+      <w:rPr>
+        <w:rFonts w:ascii="Wingdings" w:hAnsi="Wingdings" w:hint="default"/>
+      </w:rPr>
+    </w:lvl>
+    <w:lvl w:ilvl="6" w:tplc="04090001" w:tentative="1">
+      <w:start w:val="1"/>
+      <w:numFmt w:val="bullet"/>
+      <w:lvlText w:val=""/>
+      <w:lvlJc w:val="left"/>
+      <w:pPr>
+        <w:ind w:left="5040" w:hanging="360"/>
+      </w:pPr>
+      <w:rPr>
+        <w:rFonts w:ascii="Symbol" w:hAnsi="Symbol" w:hint="default"/>
+      </w:rPr>
+    </w:lvl>
+    <w:lvl w:ilvl="7" w:tplc="04090003" w:tentative="1">
+      <w:start w:val="1"/>
+      <w:numFmt w:val="bullet"/>
+      <w:lvlText w:val="o"/>
+      <w:lvlJc w:val="left"/>
+      <w:pPr>
+        <w:ind w:left="5760" w:hanging="360"/>
+      </w:pPr>
+      <w:rPr>
+        <w:rFonts w:ascii="Courier New" w:hAnsi="Courier New" w:cs="Courier New" w:hint="default"/>
+      </w:rPr>
+    </w:lvl>
+    <w:lvl w:ilvl="8" w:tplc="04090005" w:tentative="1">
+      <w:start w:val="1"/>
+      <w:numFmt w:val="bullet"/>
+      <w:lvlText w:val=""/>
+      <w:lvlJc w:val="left"/>
+      <w:pPr>
+        <w:ind w:left="6480" w:hanging="360"/>
+      </w:pPr>
+      <w:rPr>
+        <w:rFonts w:ascii="Wingdings" w:hAnsi="Wingdings" w:hint="default"/>
+      </w:rPr>
+    </w:lvl>
+  </w:abstractNum>
+  <w:abstractNum w:abstractNumId="1" w15:restartNumberingAfterBreak="0">
+    <w:nsid w:val="5CBE24E1"/>
+    <w:multiLevelType w:val="multilevel"/>
+    <w:tmpl w:val="1D64E0FA"/>
+    <w:lvl w:ilvl="0">
+      <w:numFmt w:val="decimal"/>
+      <w:lvlText w:val="%1"/>
+      <w:lvlJc w:val="left"/>
+      <w:pPr>
+        <w:ind w:left="360" w:hanging="360"/>
+      </w:pPr>
+      <w:rPr>
+        <w:rFonts w:hint="default"/>
+      </w:rPr>
+    </w:lvl>
+    <w:lvl w:ilvl="1">
+      <w:start w:val="1"/>
+      <w:numFmt w:val="decimal"/>
+      <w:lvlText w:val="%1.%2"/>
+      <w:lvlJc w:val="left"/>
+      <w:pPr>
+        <w:ind w:left="360" w:hanging="360"/>
+      </w:pPr>
+      <w:rPr>
+        <w:rFonts w:hint="default"/>
+      </w:rPr>
+    </w:lvl>
+    <w:lvl w:ilvl="2">
+      <w:start w:val="1"/>
+      <w:numFmt w:val="decimal"/>
+      <w:lvlText w:val="%1.%2.%3"/>
+      <w:lvlJc w:val="left"/>
+      <w:pPr>
+        <w:ind w:left="720" w:hanging="720"/>
+      </w:pPr>
+      <w:rPr>
+        <w:rFonts w:hint="default"/>
+      </w:rPr>
+    </w:lvl>
+    <w:lvl w:ilvl="3">
+      <w:start w:val="1"/>
+      <w:numFmt w:val="decimal"/>
+      <w:lvlText w:val="%1.%2.%3.%4"/>
+      <w:lvlJc w:val="left"/>
+      <w:pPr>
+        <w:ind w:left="720" w:hanging="720"/>
+      </w:pPr>
+      <w:rPr>
+        <w:rFonts w:hint="default"/>
+      </w:rPr>
+    </w:lvl>
+    <w:lvl w:ilvl="4">
+      <w:start w:val="1"/>
+      <w:numFmt w:val="decimal"/>
+      <w:lvlText w:val="%1.%2.%3.%4.%5"/>
+      <w:lvlJc w:val="left"/>
+      <w:pPr>
+        <w:ind w:left="1080" w:hanging="1080"/>
+      </w:pPr>
+      <w:rPr>
+        <w:rFonts w:hint="default"/>
+      </w:rPr>
+    </w:lvl>
+    <w:lvl w:ilvl="5">
+      <w:start w:val="1"/>
+      <w:numFmt w:val="decimal"/>
+      <w:lvlText w:val="%1.%2.%3.%4.%5.%6"/>
+      <w:lvlJc w:val="left"/>
+      <w:pPr>
+        <w:ind w:left="1080" w:hanging="1080"/>
+      </w:pPr>
+      <w:rPr>
+        <w:rFonts w:hint="default"/>
+      </w:rPr>
+    </w:lvl>
+    <w:lvl w:ilvl="6">
+      <w:start w:val="1"/>
+      <w:numFmt w:val="decimal"/>
+      <w:lvlText w:val="%1.%2.%3.%4.%5.%6.%7"/>
+      <w:lvlJc w:val="left"/>
+      <w:pPr>
+        <w:ind w:left="1440" w:hanging="1440"/>
+      </w:pPr>
+      <w:rPr>
+        <w:rFonts w:hint="default"/>
+      </w:rPr>
+    </w:lvl>
+    <w:lvl w:ilvl="7">
+      <w:start w:val="1"/>
+      <w:numFmt w:val="decimal"/>
+      <w:lvlText w:val="%1.%2.%3.%4.%5.%6.%7.%8"/>
+      <w:lvlJc w:val="left"/>
+      <w:pPr>
+        <w:ind w:left="1440" w:hanging="1440"/>
+      </w:pPr>
+      <w:rPr>
+        <w:rFonts w:hint="default"/>
+      </w:rPr>
+    </w:lvl>
+    <w:lvl w:ilvl="8">
+      <w:start w:val="1"/>
+      <w:numFmt w:val="decimal"/>
+      <w:lvlText w:val="%1.%2.%3.%4.%5.%6.%7.%8.%9"/>
+      <w:lvlJc w:val="left"/>
+      <w:pPr>
+        <w:ind w:left="1440" w:hanging="1440"/>
+      </w:pPr>
+      <w:rPr>
+        <w:rFonts w:hint="default"/>
+      </w:rPr>
+    </w:lvl>
+  </w:abstractNum>
+  <w:num w:numId="1">
+    <w:abstractNumId w:val="0"/>
+  </w:num>
+  <w:num w:numId="2">
+    <w:abstractNumId w:val="1"/>
+  </w:num>
+</w:numbering>
 </file>
 
 <file path=word/styles.xml><?xml version="1.0" encoding="utf-8"?>
@@ -954,6 +2864,83 @@
     <w:semiHidden/>
     <w:unhideWhenUsed/>
   </w:style>
+  <w:style w:type="paragraph" w:styleId="ListParagraph">
+    <w:name w:val="List Paragraph"/>
+    <w:basedOn w:val="Normal"/>
+    <w:uiPriority w:val="34"/>
+    <w:qFormat/>
+    <w:rsid w:val="00D32873"/>
+    <w:pPr>
+      <w:ind w:left="720"/>
+      <w:contextualSpacing/>
+    </w:pPr>
+  </w:style>
+  <w:style w:type="paragraph" w:styleId="HTMLPreformatted">
+    <w:name w:val="HTML Preformatted"/>
+    <w:basedOn w:val="Normal"/>
+    <w:link w:val="HTMLPreformattedChar"/>
+    <w:uiPriority w:val="99"/>
+    <w:semiHidden/>
+    <w:unhideWhenUsed/>
+    <w:rsid w:val="00F10272"/>
+    <w:pPr>
+      <w:tabs>
+        <w:tab w:val="left" w:pos="916"/>
+        <w:tab w:val="left" w:pos="1832"/>
+        <w:tab w:val="left" w:pos="2748"/>
+        <w:tab w:val="left" w:pos="3664"/>
+        <w:tab w:val="left" w:pos="4580"/>
+        <w:tab w:val="left" w:pos="5496"/>
+        <w:tab w:val="left" w:pos="6412"/>
+        <w:tab w:val="left" w:pos="7328"/>
+        <w:tab w:val="left" w:pos="8244"/>
+        <w:tab w:val="left" w:pos="9160"/>
+        <w:tab w:val="left" w:pos="10076"/>
+        <w:tab w:val="left" w:pos="10992"/>
+        <w:tab w:val="left" w:pos="11908"/>
+        <w:tab w:val="left" w:pos="12824"/>
+        <w:tab w:val="left" w:pos="13740"/>
+        <w:tab w:val="left" w:pos="14656"/>
+      </w:tabs>
+      <w:spacing w:line="240" w:lineRule="auto"/>
+    </w:pPr>
+    <w:rPr>
+      <w:rFonts w:ascii="Courier New" w:eastAsia="Times New Roman" w:hAnsi="Courier New" w:cs="Courier New"/>
+      <w:sz w:val="20"/>
+      <w:szCs w:val="20"/>
+    </w:rPr>
+  </w:style>
+  <w:style w:type="character" w:customStyle="1" w:styleId="HTMLPreformattedChar">
+    <w:name w:val="HTML Preformatted Char"/>
+    <w:basedOn w:val="DefaultParagraphFont"/>
+    <w:link w:val="HTMLPreformatted"/>
+    <w:uiPriority w:val="99"/>
+    <w:semiHidden/>
+    <w:rsid w:val="00F10272"/>
+    <w:rPr>
+      <w:rFonts w:ascii="Courier New" w:eastAsia="Times New Roman" w:hAnsi="Courier New" w:cs="Courier New"/>
+      <w:sz w:val="20"/>
+      <w:szCs w:val="20"/>
+    </w:rPr>
+  </w:style>
+  <w:style w:type="character" w:styleId="HTMLCode">
+    <w:name w:val="HTML Code"/>
+    <w:basedOn w:val="DefaultParagraphFont"/>
+    <w:uiPriority w:val="99"/>
+    <w:semiHidden/>
+    <w:unhideWhenUsed/>
+    <w:rsid w:val="00F10272"/>
+    <w:rPr>
+      <w:rFonts w:ascii="Courier New" w:eastAsia="Times New Roman" w:hAnsi="Courier New" w:cs="Courier New"/>
+      <w:sz w:val="20"/>
+      <w:szCs w:val="20"/>
+    </w:rPr>
+  </w:style>
+  <w:style w:type="character" w:customStyle="1" w:styleId="token">
+    <w:name w:val="token"/>
+    <w:basedOn w:val="DefaultParagraphFont"/>
+    <w:rsid w:val="00F10272"/>
+  </w:style>
 </w:styles>
 </file>
 

</xml_diff>